<commit_message>
second button added, not working
</commit_message>
<xml_diff>
--- a/script.docx
+++ b/script.docx
@@ -4,20 +4,50 @@
   <w:body>
     <w:p>
       <w:r>
-        <w:t xml:space="preserve">Welcome, This is an exercise to help calm the mind and ground you in the present moment. </w:t>
-      </w:r>
-    </w:p>
-    <w:p>
-      <w:r>
-        <w:t xml:space="preserve">We will take a little journey together through the senses. Sight, touch, hearing, smell and taste. </w:t>
-      </w:r>
-    </w:p>
-    <w:p>
-      <w:r>
-        <w:t xml:space="preserve">Scan the QR code for a more interactive guided experience or push the button to </w:t>
-      </w:r>
-      <w:r>
-        <w:t xml:space="preserve">start the sequence. </w:t>
+        <w:t>Online</w:t>
+      </w:r>
+    </w:p>
+    <w:p>
+      <w:r>
+        <w:t xml:space="preserve">Welcome, </w:t>
+      </w:r>
+      <w:proofErr w:type="gramStart"/>
+      <w:r>
+        <w:t>This</w:t>
+      </w:r>
+      <w:proofErr w:type="gramEnd"/>
+      <w:r>
+        <w:t xml:space="preserve"> is an exercise to help calm the mind and ground you in the present moment. </w:t>
+      </w:r>
+    </w:p>
+    <w:p>
+      <w:r>
+        <w:t xml:space="preserve">We will take a little journey together through the senses. Sight, touch, hearing, </w:t>
+      </w:r>
+      <w:proofErr w:type="gramStart"/>
+      <w:r>
+        <w:t>smell</w:t>
+      </w:r>
+      <w:proofErr w:type="gramEnd"/>
+      <w:r>
+        <w:t xml:space="preserve"> and taste. </w:t>
+      </w:r>
+    </w:p>
+    <w:p>
+      <w:r>
+        <w:t xml:space="preserve">Scan the QR code for a more interactive guided experience or push the button </w:t>
+      </w:r>
+      <w:r>
+        <w:t xml:space="preserve">for 5 seconds </w:t>
+      </w:r>
+      <w:r>
+        <w:t xml:space="preserve">to </w:t>
+      </w:r>
+      <w:r>
+        <w:t>start the sequence</w:t>
+      </w:r>
+      <w:r>
+        <w:t xml:space="preserve"> manually. </w:t>
       </w:r>
     </w:p>
     <w:p>
@@ -40,46 +70,224 @@
     </w:p>
     <w:p>
       <w:r>
+        <w:t xml:space="preserve">Exhale. What is the </w:t>
+      </w:r>
+      <w:r>
+        <w:t xml:space="preserve">basic </w:t>
+      </w:r>
+      <w:r>
+        <w:t>color?</w:t>
+      </w:r>
+      <w:r>
+        <w:t xml:space="preserve"> </w:t>
+      </w:r>
+      <w:proofErr w:type="gramStart"/>
+      <w:r>
+        <w:t>What</w:t>
+      </w:r>
+      <w:proofErr w:type="gramEnd"/>
+      <w:r>
+        <w:t xml:space="preserve"> is the basic shape? </w:t>
+      </w:r>
+    </w:p>
+    <w:p>
+      <w:r>
+        <w:t xml:space="preserve">Every 10 seconds a new shape will light up with a different color. Say the colors and the shapes. There will be 5 total shapes illuminated. </w:t>
+      </w:r>
+    </w:p>
+    <w:p>
+      <w:r>
+        <w:t>Touch</w:t>
+      </w:r>
+    </w:p>
+    <w:p>
+      <w:r>
+        <w:t xml:space="preserve">There are a variety of textures built into this sculpture. Bumpy, smooth, gritty, etc. </w:t>
+      </w:r>
+      <w:r>
+        <w:t xml:space="preserve">Touch different areas of the sculpture. How does it feel? Is it warm or cold? Touch 4 different areas of the sculpture. </w:t>
+      </w:r>
+      <w:r>
+        <w:t xml:space="preserve">Take your time. </w:t>
+      </w:r>
+    </w:p>
+    <w:p>
+      <w:r>
+        <w:t xml:space="preserve">Listen to the sounds around you. </w:t>
+      </w:r>
+    </w:p>
+    <w:p>
+      <w:r>
+        <w:t xml:space="preserve">Do you hear birds? Trees rustling in the breeze? Traffic? People talking? Listen carefully for three distinct sounds. Click next when you’re ready for the next section. </w:t>
+      </w:r>
+    </w:p>
+    <w:p>
+      <w:r>
+        <w:t>Scent</w:t>
+      </w:r>
+    </w:p>
+    <w:p>
+      <w:r>
+        <w:t>Hidden within the sculpture are two scent panels. Smell the air near the sculpture. What do you think the first scent is?</w:t>
+      </w:r>
+      <w:r>
+        <w:t xml:space="preserve"> A</w:t>
+      </w:r>
+      <w:r>
+        <w:t xml:space="preserve">fter 20 seconds the next door opens. </w:t>
+      </w:r>
+    </w:p>
+    <w:p>
+      <w:r>
+        <w:t xml:space="preserve">Now </w:t>
+      </w:r>
+      <w:r>
+        <w:t xml:space="preserve">try to smell the next scent. What do you think this scent is? Woodsy? </w:t>
+      </w:r>
+      <w:r>
+        <w:t xml:space="preserve"> </w:t>
+      </w:r>
+      <w:r>
+        <w:t>Warm?</w:t>
+      </w:r>
+    </w:p>
+    <w:p>
+      <w:r>
+        <w:t>When you’re ready for the next section press next</w:t>
+      </w:r>
+    </w:p>
+    <w:p>
+      <w:r>
+        <w:t xml:space="preserve">What do you taste in your mouth right now? </w:t>
+      </w:r>
+      <w:r>
+        <w:t xml:space="preserve">Do you have a piece of </w:t>
+      </w:r>
+      <w:proofErr w:type="gramStart"/>
+      <w:r>
+        <w:t>gum</w:t>
+      </w:r>
+      <w:proofErr w:type="gramEnd"/>
+      <w:r>
+        <w:t xml:space="preserve"> or have you eaten recently? </w:t>
+      </w:r>
+    </w:p>
+    <w:p/>
+    <w:p/>
+    <w:p>
+      <w:r>
+        <w:t>On Box</w:t>
+      </w:r>
+    </w:p>
+    <w:p/>
+    <w:p>
+      <w:r>
+        <w:t xml:space="preserve">Welcome, </w:t>
+      </w:r>
+      <w:proofErr w:type="gramStart"/>
+      <w:r>
+        <w:t>This</w:t>
+      </w:r>
+      <w:proofErr w:type="gramEnd"/>
+      <w:r>
+        <w:t xml:space="preserve"> is an exercise to help calm the mind and ground you in </w:t>
+      </w:r>
+    </w:p>
+    <w:p>
+      <w:r>
+        <w:t xml:space="preserve">the present moment. We will take a little journey together through the senses. </w:t>
+      </w:r>
+    </w:p>
+    <w:p>
+      <w:r>
+        <w:t xml:space="preserve">Sight, touch, hearing, </w:t>
+      </w:r>
+      <w:proofErr w:type="gramStart"/>
+      <w:r>
+        <w:t>smell</w:t>
+      </w:r>
+      <w:proofErr w:type="gramEnd"/>
+      <w:r>
+        <w:t xml:space="preserve"> and taste. </w:t>
+      </w:r>
+    </w:p>
+    <w:p>
+      <w:r>
+        <w:lastRenderedPageBreak/>
+        <w:t xml:space="preserve">Scan the QR code for a more interactive guided </w:t>
+      </w:r>
+      <w:proofErr w:type="gramStart"/>
+      <w:r>
+        <w:t>experience</w:t>
+      </w:r>
+      <w:proofErr w:type="gramEnd"/>
+      <w:r>
+        <w:t xml:space="preserve"> </w:t>
+      </w:r>
+    </w:p>
+    <w:p>
+      <w:r>
+        <w:t>or push the button for 5 seconds to start the sequence manually.</w:t>
+      </w:r>
+    </w:p>
+    <w:p>
+      <w:r>
+        <w:t xml:space="preserve"> </w:t>
+      </w:r>
+    </w:p>
+    <w:p>
+      <w:r>
+        <w:t xml:space="preserve">After you push start you will notice a shape light up on the sculpture. </w:t>
+      </w:r>
+    </w:p>
+    <w:p>
+      <w:r>
+        <w:t>Take a breath in and say the name of the color and the basic shape.</w:t>
+      </w:r>
+    </w:p>
+    <w:p>
+      <w:r>
+        <w:t>{You might have to walk around the sculpture to see all the shapes)</w:t>
+      </w:r>
+    </w:p>
+    <w:p>
+      <w:r>
         <w:t xml:space="preserve">Exhale. </w:t>
       </w:r>
     </w:p>
     <w:p>
       <w:r>
-        <w:t xml:space="preserve">What is the </w:t>
-      </w:r>
-      <w:r>
-        <w:t xml:space="preserve">basic </w:t>
-      </w:r>
-      <w:r>
-        <w:t>color?</w:t>
-      </w:r>
-    </w:p>
-    <w:p>
-      <w:r>
-        <w:t xml:space="preserve">What is the basic shape? </w:t>
-      </w:r>
-    </w:p>
-    <w:p>
-      <w:r>
-        <w:t xml:space="preserve">Every 10 seconds a new shape will light up with a different color. Say the colors and the shapes. There will be 5 total shapes illuminated. </w:t>
-      </w:r>
-    </w:p>
-    <w:p>
-      <w:r>
-        <w:t>Touch</w:t>
+        <w:t xml:space="preserve">Every 10 seconds a new shape will light up with a different color. </w:t>
+      </w:r>
+    </w:p>
+    <w:p>
+      <w:r>
+        <w:t xml:space="preserve">Say the colors and the shapes. There will be 5 total shapes illuminated. </w:t>
+      </w:r>
+    </w:p>
+    <w:p>
+      <w:r>
+        <w:t xml:space="preserve">Next you are invited to touch things. </w:t>
       </w:r>
     </w:p>
     <w:p>
       <w:r>
         <w:t xml:space="preserve">There are a variety of textures built into this sculpture. Bumpy, smooth, gritty, etc. </w:t>
       </w:r>
-      <w:r>
-        <w:t xml:space="preserve">Touch different areas of the sculpture. How does it feel? Is it warm or cold? Touch 4 different areas of the sculpture. </w:t>
-      </w:r>
-    </w:p>
-    <w:p>
-      <w:r>
-        <w:t>Click next to move to the next section</w:t>
+    </w:p>
+    <w:p>
+      <w:r>
+        <w:t xml:space="preserve">Touch different areas of the sculpture. Touch your clothes or your face. </w:t>
+      </w:r>
+    </w:p>
+    <w:p>
+      <w:r>
+        <w:t xml:space="preserve">How does it feel? Is it warm or cold? Is it smooth or soft? Touch 4 different things or  </w:t>
+      </w:r>
+    </w:p>
+    <w:p>
+      <w:r>
+        <w:t xml:space="preserve">areas of the sculpture. Take your time. </w:t>
       </w:r>
     </w:p>
     <w:p>
@@ -89,55 +297,61 @@
     </w:p>
     <w:p>
       <w:r>
-        <w:t xml:space="preserve">Do you hear birds? Trees rustling in the breeze? Traffic? People talking? Listen carefully for three distinct sounds. Click next when you’re ready for the next section. </w:t>
-      </w:r>
-    </w:p>
-    <w:p>
-      <w:r>
-        <w:t>Scent</w:t>
-      </w:r>
-    </w:p>
-    <w:p>
-      <w:r>
-        <w:t>Hidden within the sculpture are two scent panels. Smell the air near the sculpture. What do you think the first scent is?</w:t>
-      </w:r>
-      <w:r>
-        <w:t xml:space="preserve"> (radio buttons)</w:t>
-      </w:r>
-      <w:r>
-        <w:t xml:space="preserve"> Vanilla, baking cookies</w:t>
-      </w:r>
-      <w:r>
-        <w:t xml:space="preserve">, </w:t>
-      </w:r>
-    </w:p>
-    <w:p>
-      <w:r>
-        <w:t xml:space="preserve">after 20 seconds the next door opens. </w:t>
-      </w:r>
-    </w:p>
-    <w:p>
-      <w:r>
-        <w:t xml:space="preserve">Now </w:t>
-      </w:r>
-      <w:r>
-        <w:t xml:space="preserve">try to smell the next scent. What do you think this scent is? Woodsy? </w:t>
-      </w:r>
+        <w:t xml:space="preserve">Do you hear birds? Trees rustling in the breeze? Traffic? People talking? </w:t>
+      </w:r>
+    </w:p>
+    <w:p>
+      <w:r>
+        <w:t xml:space="preserve">Listen carefully for three distinct sounds. </w:t>
+      </w:r>
+    </w:p>
+    <w:p>
+      <w:r>
+        <w:t xml:space="preserve">Press the second button when you are ready for the next section.  </w:t>
+      </w:r>
+    </w:p>
+    <w:p>
+      <w:r>
+        <w:t xml:space="preserve">Hidden within the sculpture are two scent panels. Smell the air near the sculpture. </w:t>
+      </w:r>
+    </w:p>
+    <w:p>
+      <w:r>
+        <w:t xml:space="preserve">What do you think the first scent is? After 20 seconds the next door opens. </w:t>
+      </w:r>
+    </w:p>
+    <w:p>
+      <w:r>
+        <w:t>Now try to smell the next scent. What do you think this scent is? Woodsy?  Warm?</w:t>
+      </w:r>
+    </w:p>
+    <w:p>
+      <w:r>
+        <w:t xml:space="preserve">The last section is taste, what do you taste right now? Is it pleasant? </w:t>
+      </w:r>
+    </w:p>
+    <w:p>
+      <w:r>
+        <w:t xml:space="preserve">What do you taste in your mouth right now? Do you have a piece of gum or </w:t>
+      </w:r>
+      <w:proofErr w:type="gramStart"/>
+      <w:r>
+        <w:t>have</w:t>
+      </w:r>
+      <w:proofErr w:type="gramEnd"/>
       <w:r>
         <w:t xml:space="preserve"> </w:t>
       </w:r>
-      <w:r>
-        <w:t>Warm?</w:t>
-      </w:r>
-    </w:p>
-    <w:p>
-      <w:r>
-        <w:t>When you’re ready for the next section press next</w:t>
-      </w:r>
-    </w:p>
-    <w:p>
-      <w:r>
-        <w:t xml:space="preserve">What do you taste in your mouth right now? </w:t>
+    </w:p>
+    <w:p>
+      <w:r>
+        <w:t xml:space="preserve">you eaten recently? Spend a minute </w:t>
+      </w:r>
+      <w:r>
+        <w:t>reflecting</w:t>
+      </w:r>
+      <w:r>
+        <w:t xml:space="preserve"> on the tastes present</w:t>
       </w:r>
     </w:p>
     <w:p/>

</xml_diff>